<commit_message>
klassendiagram en objectdiagram bijgewerkt en aan documentatie toegevoegd
</commit_message>
<xml_diff>
--- a/Documentatie Race Game v1.docx
+++ b/Documentatie Race Game v1.docx
@@ -263,65 +263,169 @@
         <w:t>aangemaakt als</w:t>
       </w:r>
       <w:r>
+        <w:t xml:space="preserve"> GameObject. Deze GameObjecten </w:t>
+      </w:r>
+      <w:r>
+        <w:t>hebben geen mesh gekregen en zijn dus niet zichtbaar. Ze hebben wel een collider. En bij een collision met de start/finish wordt de tijd onthouden. Dit wordt niet elke keer zomaar gedaan, het moet of de eerste keer zijn (dan wordt de starttijd opgeslagen) of er moet eerst het checkpoint gepasseerd zijn dan wordt de rondetijd berekent en opgeslagen.</w:t>
+      </w:r>
+    </w:p>
+    <w:p>
+      <w:r>
+        <w:t>Het plaatje van de vloer is vervangen met een plaatje van een racebaan.</w:t>
+      </w:r>
+    </w:p>
+    <w:p>
+      <w:r>
+        <w:t>Ook hier wordt de camera aangemaakt. We hebben ervoor gekozen om de camera op een vast standpunt te plaatsen, zodat het lijkt alsof je het spel speelt in een semi-topdown view.</w:t>
+      </w:r>
+    </w:p>
+    <w:p>
+      <w:r>
+        <w:t>De skybox wordt ook hier aangemaakt.</w:t>
+      </w:r>
+      <w:r>
         <w:t xml:space="preserve"> </w:t>
       </w:r>
-      <w:proofErr w:type="spellStart"/>
-      <w:r>
-        <w:t>GameObject</w:t>
-      </w:r>
-      <w:proofErr w:type="spellEnd"/>
-      <w:r>
-        <w:t xml:space="preserve">. Deze </w:t>
-      </w:r>
-      <w:proofErr w:type="spellStart"/>
-      <w:r>
-        <w:t>GameObjecten</w:t>
-      </w:r>
-      <w:proofErr w:type="spellEnd"/>
+    </w:p>
+    <w:p>
+      <w:pPr>
+        <w:pStyle w:val="Heading1"/>
+      </w:pPr>
+      <w:r>
+        <w:t>HUD</w:t>
+      </w:r>
+    </w:p>
+    <w:p>
+      <w:r>
+        <w:t>In de HUD zijn de volgende elementen opgenomen:</w:t>
+      </w:r>
+    </w:p>
+    <w:p>
+      <w:pPr>
+        <w:pStyle w:val="ListParagraph"/>
+        <w:numPr>
+          <w:ilvl w:val="0"/>
+          <w:numId w:val="2"/>
+        </w:numPr>
+      </w:pPr>
+      <w:r>
+        <w:t>FPS</w:t>
+      </w:r>
+    </w:p>
+    <w:p>
+      <w:pPr>
+        <w:pStyle w:val="ListParagraph"/>
+        <w:numPr>
+          <w:ilvl w:val="0"/>
+          <w:numId w:val="2"/>
+        </w:numPr>
+      </w:pPr>
+      <w:r>
+        <w:t>Stuur</w:t>
+      </w:r>
+      <w:r>
+        <w:t>richting van de auto</w:t>
+      </w:r>
+    </w:p>
+    <w:p>
+      <w:pPr>
+        <w:pStyle w:val="ListParagraph"/>
+        <w:numPr>
+          <w:ilvl w:val="0"/>
+          <w:numId w:val="2"/>
+        </w:numPr>
+      </w:pPr>
+      <w:r>
+        <w:t>Snelheid</w:t>
+      </w:r>
+      <w:r>
+        <w:t xml:space="preserve"> van de auto</w:t>
+      </w:r>
+    </w:p>
+    <w:p>
+      <w:pPr>
+        <w:pStyle w:val="ListParagraph"/>
+        <w:numPr>
+          <w:ilvl w:val="0"/>
+          <w:numId w:val="2"/>
+        </w:numPr>
+      </w:pPr>
+      <w:r>
+        <w:t>De t</w:t>
+      </w:r>
+      <w:r>
+        <w:t>ijd</w:t>
+      </w:r>
+      <w:r>
+        <w:t xml:space="preserve"> voor de huidige ronde</w:t>
+      </w:r>
+    </w:p>
+    <w:p>
+      <w:pPr>
+        <w:pStyle w:val="ListParagraph"/>
+        <w:numPr>
+          <w:ilvl w:val="0"/>
+          <w:numId w:val="2"/>
+        </w:numPr>
+      </w:pPr>
+      <w:r>
+        <w:t>Rondetijden van afgelegde ronden</w:t>
+      </w:r>
+    </w:p>
+    <w:p>
+      <w:pPr>
+        <w:pStyle w:val="ListParagraph"/>
+        <w:numPr>
+          <w:ilvl w:val="0"/>
+          <w:numId w:val="2"/>
+        </w:numPr>
+      </w:pPr>
+      <w:r>
+        <w:t>Of de auto binnen de wereld rijdt of niet</w:t>
+      </w:r>
+    </w:p>
+    <w:p>
+      <w:pPr>
+        <w:pStyle w:val="Heading1"/>
+      </w:pPr>
+      <w:r>
+        <w:t>RaceCar</w:t>
+      </w:r>
+    </w:p>
+    <w:p>
+      <w:r>
+        <w:t>De RaceCar is een klasse die erft van GameObject. Deze klasse heeft naast alles wat het van GameObject erft nog een snelheid en een stuurrichting en methoden om deze te beïnvloeden.</w:t>
+      </w:r>
+    </w:p>
+    <w:p>
+      <w:pPr>
+        <w:pStyle w:val="Heading1"/>
+      </w:pPr>
+      <w:r>
+        <w:t>KeysBehaviour</w:t>
+      </w:r>
+    </w:p>
+    <w:p>
+      <w:r>
+        <w:t xml:space="preserve">In deze </w:t>
+      </w:r>
+      <w:r>
+        <w:t>klasse</w:t>
+      </w:r>
+      <w:r>
+        <w:t xml:space="preserve"> zit de </w:t>
+      </w:r>
+      <w:r>
+        <w:t>besturing van de auto.</w:t>
+      </w:r>
       <w:r>
         <w:t xml:space="preserve"> </w:t>
       </w:r>
       <w:r>
-        <w:t xml:space="preserve">hebben geen </w:t>
-      </w:r>
-      <w:proofErr w:type="spellStart"/>
-      <w:r>
-        <w:t>mesh</w:t>
-      </w:r>
-      <w:proofErr w:type="spellEnd"/>
-      <w:r>
-        <w:t xml:space="preserve"> gekregen en zijn dus niet zichtbaar. Ze hebben wel een collider. En bij een </w:t>
-      </w:r>
-      <w:proofErr w:type="spellStart"/>
-      <w:r>
-        <w:t>collision</w:t>
-      </w:r>
-      <w:proofErr w:type="spellEnd"/>
-      <w:r>
-        <w:t xml:space="preserve"> met de start/finish wordt de tijd onthouden. Dit wordt niet elke keer zomaar gedaan, het moet of de eerste keer zijn (dan wordt de starttijd opgeslagen) of er moet eerst het checkpoint gepasseerd zijn dan wordt de rondetijd </w:t>
-      </w:r>
-      <w:proofErr w:type="gramStart"/>
-      <w:r>
-        <w:t>berekent</w:t>
-      </w:r>
-      <w:proofErr w:type="gramEnd"/>
-      <w:r>
-        <w:t xml:space="preserve"> en opgeslagen.</w:t>
-      </w:r>
-    </w:p>
-    <w:p>
-      <w:r>
-        <w:t>Het plaatje van de vloer is vervangen met een plaatje van een racebaan.</w:t>
-      </w:r>
-    </w:p>
-    <w:p>
-      <w:r>
-        <w:t>Ook hier wordt de camera aangemaakt. We hebben ervoor gekozen om de camera op een vast standpunt te plaatsen, zodat het lijkt alsof je het spel speelt in een semi-topdown view.</w:t>
-      </w:r>
-    </w:p>
-    <w:p>
-      <w:r>
-        <w:t>De skybox wordt ook hier aangemaakt.</w:t>
+        <w:t xml:space="preserve">In deze klasse wordt de auto ook verplaatst volgens de stuurrichting en snelheid die de auto op dat moment heeft. En verder wordt in deze klasse geluid afgepeeld met behulp van </w:t>
+      </w:r>
+      <w:r>
+        <w:t>SFML om de auto meer realisme te geven.</w:t>
       </w:r>
       <w:r>
         <w:t xml:space="preserve"> </w:t>
@@ -332,216 +436,162 @@
         <w:pStyle w:val="Heading1"/>
       </w:pPr>
       <w:r>
-        <w:t>HUD</w:t>
-      </w:r>
-    </w:p>
-    <w:p>
-      <w:r>
-        <w:t>In de HUD zijn de volgende elementen opgenomen:</w:t>
-      </w:r>
-    </w:p>
-    <w:p>
-      <w:pPr>
-        <w:pStyle w:val="ListParagraph"/>
-        <w:numPr>
-          <w:ilvl w:val="0"/>
-          <w:numId w:val="2"/>
-        </w:numPr>
-      </w:pPr>
-      <w:r>
-        <w:t>FPS</w:t>
-      </w:r>
-    </w:p>
-    <w:p>
-      <w:pPr>
-        <w:pStyle w:val="ListParagraph"/>
-        <w:numPr>
-          <w:ilvl w:val="0"/>
-          <w:numId w:val="2"/>
-        </w:numPr>
-      </w:pPr>
-      <w:r>
-        <w:t>Stuur</w:t>
-      </w:r>
-      <w:r>
-        <w:t>richting van de auto</w:t>
-      </w:r>
-    </w:p>
-    <w:p>
-      <w:pPr>
-        <w:pStyle w:val="ListParagraph"/>
-        <w:numPr>
-          <w:ilvl w:val="0"/>
-          <w:numId w:val="2"/>
-        </w:numPr>
-      </w:pPr>
-      <w:r>
-        <w:t>Snelheid</w:t>
-      </w:r>
-      <w:r>
-        <w:t xml:space="preserve"> van de auto</w:t>
-      </w:r>
-    </w:p>
-    <w:p>
-      <w:pPr>
-        <w:pStyle w:val="ListParagraph"/>
-        <w:numPr>
-          <w:ilvl w:val="0"/>
-          <w:numId w:val="2"/>
-        </w:numPr>
-      </w:pPr>
-      <w:r>
-        <w:t>De t</w:t>
-      </w:r>
-      <w:r>
-        <w:t>ijd</w:t>
-      </w:r>
-      <w:r>
-        <w:t xml:space="preserve"> voor de huidige ronde</w:t>
-      </w:r>
-    </w:p>
-    <w:p>
-      <w:pPr>
-        <w:pStyle w:val="ListParagraph"/>
-        <w:numPr>
-          <w:ilvl w:val="0"/>
-          <w:numId w:val="2"/>
-        </w:numPr>
-      </w:pPr>
-      <w:r>
-        <w:t>Rondetijden van afgelegde ronden</w:t>
-      </w:r>
-    </w:p>
-    <w:p>
-      <w:pPr>
-        <w:pStyle w:val="ListParagraph"/>
-        <w:numPr>
-          <w:ilvl w:val="0"/>
-          <w:numId w:val="2"/>
-        </w:numPr>
-      </w:pPr>
-      <w:r>
-        <w:t>Of de auto binnen de wereld rijdt of niet</w:t>
+        <w:t>KeysBehaviourWheels</w:t>
+      </w:r>
+    </w:p>
+    <w:p>
+      <w:r>
+        <w:t>Deze klasse krijgt de wielen en de auto mee. Vervolgens zorgt deze klasse ervoor dat de wielen ronddraaien afhankelijk van de snelheid van de auto.</w:t>
       </w:r>
     </w:p>
     <w:p>
       <w:pPr>
         <w:pStyle w:val="Heading1"/>
       </w:pPr>
-      <w:proofErr w:type="spellStart"/>
-      <w:r>
-        <w:t>RaceCar</w:t>
-      </w:r>
-      <w:proofErr w:type="spellEnd"/>
-    </w:p>
-    <w:p>
-      <w:r>
-        <w:t xml:space="preserve">De </w:t>
-      </w:r>
-      <w:proofErr w:type="spellStart"/>
-      <w:r>
-        <w:t>RaceCar</w:t>
-      </w:r>
-      <w:proofErr w:type="spellEnd"/>
-      <w:r>
-        <w:t xml:space="preserve"> is een klasse die erft van </w:t>
-      </w:r>
-      <w:proofErr w:type="spellStart"/>
-      <w:r>
-        <w:t>GameObject</w:t>
-      </w:r>
-      <w:proofErr w:type="spellEnd"/>
-      <w:r>
-        <w:t xml:space="preserve">. Deze klasse heeft naast alles wat het van </w:t>
-      </w:r>
-      <w:proofErr w:type="spellStart"/>
-      <w:r>
-        <w:t>GameObject</w:t>
-      </w:r>
-      <w:proofErr w:type="spellEnd"/>
-      <w:r>
-        <w:t xml:space="preserve"> erft nog een snelheid en een stuurrichting en methoden om deze te beïnvloeden.</w:t>
+      <w:r>
+        <w:t>Skybox</w:t>
+      </w:r>
+    </w:p>
+    <w:p>
+      <w:r>
+        <w:t>De skybox is een kubus die om het speelveld heen zit. Deze kubus heeft de normalen naar binnen staan. Waardoor textures aan de binnenkant van de kubus getekend worden. Dit geeft het effect dat de wereld groter is dan het in daadwerkelijkheid is.</w:t>
+      </w:r>
+    </w:p>
+    <w:p>
+      <w:r>
+        <w:br w:type="page"/>
       </w:r>
     </w:p>
     <w:p>
       <w:pPr>
         <w:pStyle w:val="Heading1"/>
       </w:pPr>
-      <w:proofErr w:type="spellStart"/>
-      <w:r>
-        <w:t>KeysBehaviour</w:t>
-      </w:r>
-      <w:proofErr w:type="spellEnd"/>
-    </w:p>
-    <w:p>
-      <w:r>
-        <w:t xml:space="preserve">In deze </w:t>
-      </w:r>
-      <w:r>
-        <w:t>klasse</w:t>
-      </w:r>
-      <w:r>
-        <w:t xml:space="preserve"> zit de </w:t>
-      </w:r>
-      <w:r>
-        <w:t>besturing van de auto.</w:t>
-      </w:r>
-      <w:r>
-        <w:t xml:space="preserve"> </w:t>
-      </w:r>
-      <w:r>
-        <w:t xml:space="preserve">In deze klasse wordt de auto ook verplaatst volgens de stuurrichting en snelheid die de auto op dat moment heeft. En verder wordt in deze klasse geluid afgepeeld met behulp van </w:t>
-      </w:r>
-      <w:r>
-        <w:t>SFML om de auto meer realisme te geven.</w:t>
-      </w:r>
-      <w:r>
-        <w:t xml:space="preserve"> </w:t>
-      </w:r>
-    </w:p>
+      <w:r>
+        <w:lastRenderedPageBreak/>
+        <w:drawing>
+          <wp:anchor distT="0" distB="0" distL="114300" distR="114300" simplePos="0" relativeHeight="251659264" behindDoc="0" locked="0" layoutInCell="1" allowOverlap="1" wp14:anchorId="5C4F20DC" wp14:editId="62AC8D1C">
+            <wp:simplePos x="0" y="0"/>
+            <wp:positionH relativeFrom="column">
+              <wp:posOffset>-575945</wp:posOffset>
+            </wp:positionH>
+            <wp:positionV relativeFrom="line">
+              <wp:posOffset>633095</wp:posOffset>
+            </wp:positionV>
+            <wp:extent cx="6360160" cy="5755005"/>
+            <wp:effectExtent l="0" t="2223" r="318" b="317"/>
+            <wp:wrapTopAndBottom/>
+            <wp:docPr id="1" name="Picture 1"/>
+            <wp:cNvGraphicFramePr>
+              <a:graphicFrameLocks xmlns:a="http://schemas.openxmlformats.org/drawingml/2006/main" noChangeAspect="1"/>
+            </wp:cNvGraphicFramePr>
+            <a:graphic xmlns:a="http://schemas.openxmlformats.org/drawingml/2006/main">
+              <a:graphicData uri="http://schemas.openxmlformats.org/drawingml/2006/picture">
+                <pic:pic xmlns:pic="http://schemas.openxmlformats.org/drawingml/2006/picture">
+                  <pic:nvPicPr>
+                    <pic:cNvPr id="1" name=""/>
+                    <pic:cNvPicPr/>
+                  </pic:nvPicPr>
+                  <pic:blipFill>
+                    <a:blip r:embed="rId5"/>
+                    <a:stretch>
+                      <a:fillRect/>
+                    </a:stretch>
+                  </pic:blipFill>
+                  <pic:spPr>
+                    <a:xfrm rot="5400000">
+                      <a:off x="0" y="0"/>
+                      <a:ext cx="6360160" cy="5755005"/>
+                    </a:xfrm>
+                    <a:prstGeom prst="rect">
+                      <a:avLst/>
+                    </a:prstGeom>
+                  </pic:spPr>
+                </pic:pic>
+              </a:graphicData>
+            </a:graphic>
+            <wp14:sizeRelH relativeFrom="margin">
+              <wp14:pctWidth>0</wp14:pctWidth>
+            </wp14:sizeRelH>
+            <wp14:sizeRelV relativeFrom="margin">
+              <wp14:pctHeight>0</wp14:pctHeight>
+            </wp14:sizeRelV>
+          </wp:anchor>
+        </w:drawing>
+      </w:r>
+      <w:r>
+        <w:t>Klassen</w:t>
+      </w:r>
+      <w:r>
+        <w:t>diagram</w:t>
+      </w:r>
+    </w:p>
+    <w:p/>
+    <w:p/>
+    <w:p/>
     <w:p>
       <w:pPr>
         <w:pStyle w:val="Heading1"/>
       </w:pPr>
-      <w:proofErr w:type="spellStart"/>
-      <w:r>
-        <w:t>KeysBehaviourWheels</w:t>
-      </w:r>
-      <w:proofErr w:type="spellEnd"/>
-    </w:p>
-    <w:p>
-      <w:r>
-        <w:t>Deze klasse krijgt de wielen en de auto mee. Vervolgens zorgt deze klasse ervoor dat de wielen ronddraaien afhankelijk van de snelheid van de auto.</w:t>
-      </w:r>
-    </w:p>
-    <w:p>
-      <w:pPr>
-        <w:pStyle w:val="Heading1"/>
-      </w:pPr>
-      <w:r>
-        <w:t>Skybox</w:t>
-      </w:r>
-    </w:p>
-    <w:p>
-      <w:pPr>
-        <w:rPr>
-          <w:b/>
-          <w:i/>
-        </w:rPr>
-      </w:pPr>
-      <w:r>
-        <w:t xml:space="preserve">De skybox is een kubus die om het speelveld heen zit. Deze kubus heeft de normalen naar binnen staan. Waardoor </w:t>
-      </w:r>
-      <w:proofErr w:type="spellStart"/>
-      <w:r>
-        <w:t>textures</w:t>
-      </w:r>
-      <w:proofErr w:type="spellEnd"/>
-      <w:r>
-        <w:t xml:space="preserve"> aan de binnenkant van de kubus getekend worden. Dit geeft het effect dat de wereld groter is dan het in daadwerkelijkheid is.</w:t>
+      <w:r>
+        <w:lastRenderedPageBreak/>
+        <w:drawing>
+          <wp:anchor distT="0" distB="0" distL="114300" distR="114300" simplePos="0" relativeHeight="251660288" behindDoc="0" locked="0" layoutInCell="1" allowOverlap="1" wp14:anchorId="10AE4850" wp14:editId="0918D013">
+            <wp:simplePos x="0" y="0"/>
+            <wp:positionH relativeFrom="margin">
+              <wp:posOffset>-1609725</wp:posOffset>
+            </wp:positionH>
+            <wp:positionV relativeFrom="paragraph">
+              <wp:posOffset>1931670</wp:posOffset>
+            </wp:positionV>
+            <wp:extent cx="8428990" cy="5300980"/>
+            <wp:effectExtent l="1905" t="0" r="0" b="0"/>
+            <wp:wrapTopAndBottom/>
+            <wp:docPr id="2" name="Picture 2"/>
+            <wp:cNvGraphicFramePr>
+              <a:graphicFrameLocks xmlns:a="http://schemas.openxmlformats.org/drawingml/2006/main" noChangeAspect="1"/>
+            </wp:cNvGraphicFramePr>
+            <a:graphic xmlns:a="http://schemas.openxmlformats.org/drawingml/2006/main">
+              <a:graphicData uri="http://schemas.openxmlformats.org/drawingml/2006/picture">
+                <pic:pic xmlns:pic="http://schemas.openxmlformats.org/drawingml/2006/picture">
+                  <pic:nvPicPr>
+                    <pic:cNvPr id="1" name=""/>
+                    <pic:cNvPicPr/>
+                  </pic:nvPicPr>
+                  <pic:blipFill>
+                    <a:blip r:embed="rId6"/>
+                    <a:stretch>
+                      <a:fillRect/>
+                    </a:stretch>
+                  </pic:blipFill>
+                  <pic:spPr>
+                    <a:xfrm rot="5400000">
+                      <a:off x="0" y="0"/>
+                      <a:ext cx="8428990" cy="5300980"/>
+                    </a:xfrm>
+                    <a:prstGeom prst="rect">
+                      <a:avLst/>
+                    </a:prstGeom>
+                  </pic:spPr>
+                </pic:pic>
+              </a:graphicData>
+            </a:graphic>
+            <wp14:sizeRelH relativeFrom="margin">
+              <wp14:pctWidth>0</wp14:pctWidth>
+            </wp14:sizeRelH>
+            <wp14:sizeRelV relativeFrom="margin">
+              <wp14:pctHeight>0</wp14:pctHeight>
+            </wp14:sizeRelV>
+          </wp:anchor>
+        </w:drawing>
+      </w:r>
+      <w:r>
+        <w:t>Object</w:t>
       </w:r>
       <w:bookmarkStart w:id="0" w:name="_GoBack"/>
       <w:bookmarkEnd w:id="0"/>
+      <w:r>
+        <w:t>diagram</w:t>
+      </w:r>
     </w:p>
     <w:sectPr>
       <w:pgSz w:w="11906" w:h="16838"/>

</xml_diff>